<commit_message>
Navegación con UINavigationController, ViewController, Action Segue
</commit_message>
<xml_diff>
--- a/AppsIOS/CursoAppsIOS.docx
+++ b/AppsIOS/CursoAppsIOS.docx
@@ -869,8 +869,750 @@
         </w:drawing>
       </w:r>
     </w:p>
+    <w:p>
+      <w:pPr>
+        <w:pStyle w:val="Listaconvietas"/>
+        <w:numPr>
+          <w:ilvl w:val="0"/>
+          <w:numId w:val="0"/>
+        </w:numPr>
+        <w:ind w:left="360"/>
+        <w:jc w:val="center"/>
+      </w:pPr>
+    </w:p>
+    <w:p>
+      <w:pPr>
+        <w:rPr>
+          <w:b/>
+          <w:bCs/>
+          <w:lang w:val="es-MX"/>
+        </w:rPr>
+      </w:pPr>
+    </w:p>
+    <w:p>
+      <w:pPr>
+        <w:rPr>
+          <w:b/>
+          <w:bCs/>
+          <w:lang w:val="es-MX"/>
+        </w:rPr>
+      </w:pPr>
+    </w:p>
+    <w:p>
+      <w:pPr>
+        <w:rPr>
+          <w:b/>
+          <w:bCs/>
+          <w:lang w:val="es-MX"/>
+        </w:rPr>
+      </w:pPr>
+    </w:p>
+    <w:p>
+      <w:pPr>
+        <w:rPr>
+          <w:b/>
+          <w:bCs/>
+          <w:lang w:val="es-MX"/>
+        </w:rPr>
+      </w:pPr>
+    </w:p>
+    <w:p>
+      <w:pPr>
+        <w:rPr>
+          <w:b/>
+          <w:bCs/>
+          <w:lang w:val="es-MX"/>
+        </w:rPr>
+      </w:pPr>
+    </w:p>
+    <w:p>
+      <w:pPr>
+        <w:rPr>
+          <w:b/>
+          <w:bCs/>
+          <w:lang w:val="es-MX"/>
+        </w:rPr>
+      </w:pPr>
+    </w:p>
+    <w:p>
+      <w:pPr>
+        <w:rPr>
+          <w:b/>
+          <w:bCs/>
+          <w:lang w:val="es-MX"/>
+        </w:rPr>
+      </w:pPr>
+    </w:p>
+    <w:p>
+      <w:pPr>
+        <w:rPr>
+          <w:b/>
+          <w:bCs/>
+          <w:lang w:val="es-MX"/>
+        </w:rPr>
+      </w:pPr>
+    </w:p>
+    <w:p>
+      <w:pPr>
+        <w:rPr>
+          <w:b/>
+          <w:bCs/>
+          <w:lang w:val="es-MX"/>
+        </w:rPr>
+      </w:pPr>
+    </w:p>
+    <w:p>
+      <w:pPr>
+        <w:rPr>
+          <w:b/>
+          <w:bCs/>
+          <w:lang w:val="es-MX"/>
+        </w:rPr>
+      </w:pPr>
+    </w:p>
+    <w:p>
+      <w:pPr>
+        <w:rPr>
+          <w:b/>
+          <w:bCs/>
+          <w:lang w:val="es-MX"/>
+        </w:rPr>
+      </w:pPr>
+    </w:p>
+    <w:p>
+      <w:pPr>
+        <w:rPr>
+          <w:b/>
+          <w:bCs/>
+          <w:lang w:val="es-MX"/>
+        </w:rPr>
+      </w:pPr>
+    </w:p>
+    <w:p>
+      <w:pPr>
+        <w:rPr>
+          <w:b/>
+          <w:bCs/>
+          <w:lang w:val="es-MX"/>
+        </w:rPr>
+      </w:pPr>
+    </w:p>
+    <w:p>
+      <w:pPr>
+        <w:rPr>
+          <w:b/>
+          <w:bCs/>
+          <w:lang w:val="es-MX"/>
+        </w:rPr>
+      </w:pPr>
+    </w:p>
+    <w:p>
+      <w:pPr>
+        <w:rPr>
+          <w:b/>
+          <w:bCs/>
+          <w:lang w:val="es-MX"/>
+        </w:rPr>
+      </w:pPr>
+    </w:p>
+    <w:p>
+      <w:pPr>
+        <w:rPr>
+          <w:b/>
+          <w:bCs/>
+          <w:lang w:val="es-MX"/>
+        </w:rPr>
+      </w:pPr>
+    </w:p>
+    <w:p>
+      <w:r>
+        <w:lastRenderedPageBreak/>
+        <w:t>Navegación con UINavigationController</w:t>
+      </w:r>
+    </w:p>
+    <w:p>
+      <w:pPr>
+        <w:pStyle w:val="Prrafodelista"/>
+        <w:numPr>
+          <w:ilvl w:val="0"/>
+          <w:numId w:val="6"/>
+        </w:numPr>
+      </w:pPr>
+      <w:r>
+        <w:t xml:space="preserve">UINavigationController: Para crearlo tenemos que dar </w:t>
+      </w:r>
+      <w:proofErr w:type="gramStart"/>
+      <w:r>
+        <w:t>click</w:t>
+      </w:r>
+      <w:proofErr w:type="gramEnd"/>
+      <w:r>
+        <w:t xml:space="preserve"> en nuestro View Controller, después nos vamos a Editor -&gt; Embed In -&gt; Navigation Controller. </w:t>
+      </w:r>
+    </w:p>
+    <w:p>
+      <w:pPr>
+        <w:pStyle w:val="Listaconvietas"/>
+        <w:numPr>
+          <w:ilvl w:val="0"/>
+          <w:numId w:val="0"/>
+        </w:numPr>
+        <w:jc w:val="center"/>
+      </w:pPr>
+      <w:r>
+        <w:rPr>
+          <w:noProof/>
+        </w:rPr>
+        <w:drawing>
+          <wp:inline distT="0" distB="0" distL="0" distR="0">
+            <wp:extent cx="3953192" cy="1933460"/>
+            <wp:effectExtent l="0" t="0" r="0" b="0"/>
+            <wp:docPr id="11" name="Imagen 11" descr="Captura de pantalla de un celular&#10;&#10;Descripción generada automáticamente"/>
+            <wp:cNvGraphicFramePr>
+              <a:graphicFrameLocks xmlns:a="http://schemas.openxmlformats.org/drawingml/2006/main" noChangeAspect="1"/>
+            </wp:cNvGraphicFramePr>
+            <a:graphic xmlns:a="http://schemas.openxmlformats.org/drawingml/2006/main">
+              <a:graphicData uri="http://schemas.openxmlformats.org/drawingml/2006/picture">
+                <pic:pic xmlns:pic="http://schemas.openxmlformats.org/drawingml/2006/picture">
+                  <pic:nvPicPr>
+                    <pic:cNvPr id="11" name="Captura de Pantalla 2020-06-18 a la(s) 14.30.17.png"/>
+                    <pic:cNvPicPr/>
+                  </pic:nvPicPr>
+                  <pic:blipFill>
+                    <a:blip r:embed="rId17">
+                      <a:extLst>
+                        <a:ext uri="{28A0092B-C50C-407E-A947-70E740481C1C}">
+                          <a14:useLocalDpi xmlns:a14="http://schemas.microsoft.com/office/drawing/2010/main" val="0"/>
+                        </a:ext>
+                      </a:extLst>
+                    </a:blip>
+                    <a:stretch>
+                      <a:fillRect/>
+                    </a:stretch>
+                  </pic:blipFill>
+                  <pic:spPr>
+                    <a:xfrm>
+                      <a:off x="0" y="0"/>
+                      <a:ext cx="4001675" cy="1957172"/>
+                    </a:xfrm>
+                    <a:prstGeom prst="rect">
+                      <a:avLst/>
+                    </a:prstGeom>
+                  </pic:spPr>
+                </pic:pic>
+              </a:graphicData>
+            </a:graphic>
+          </wp:inline>
+        </w:drawing>
+      </w:r>
+    </w:p>
+    <w:p>
+      <w:pPr>
+        <w:pStyle w:val="Listaconvietas"/>
+        <w:numPr>
+          <w:ilvl w:val="0"/>
+          <w:numId w:val="0"/>
+        </w:numPr>
+        <w:jc w:val="center"/>
+      </w:pPr>
+      <w:r>
+        <w:rPr>
+          <w:noProof/>
+        </w:rPr>
+        <w:drawing>
+          <wp:inline distT="0" distB="0" distL="0" distR="0">
+            <wp:extent cx="4876861" cy="3048106"/>
+            <wp:effectExtent l="0" t="0" r="0" b="0"/>
+            <wp:docPr id="12" name="Imagen 12" descr="Una captura de pantalla de una red social&#10;&#10;Descripción generada automáticamente"/>
+            <wp:cNvGraphicFramePr>
+              <a:graphicFrameLocks xmlns:a="http://schemas.openxmlformats.org/drawingml/2006/main" noChangeAspect="1"/>
+            </wp:cNvGraphicFramePr>
+            <a:graphic xmlns:a="http://schemas.openxmlformats.org/drawingml/2006/main">
+              <a:graphicData uri="http://schemas.openxmlformats.org/drawingml/2006/picture">
+                <pic:pic xmlns:pic="http://schemas.openxmlformats.org/drawingml/2006/picture">
+                  <pic:nvPicPr>
+                    <pic:cNvPr id="12" name="Captura de Pantalla 2020-06-18 a la(s) 14.32.06.png"/>
+                    <pic:cNvPicPr/>
+                  </pic:nvPicPr>
+                  <pic:blipFill>
+                    <a:blip r:embed="rId18" cstate="print">
+                      <a:extLst>
+                        <a:ext uri="{28A0092B-C50C-407E-A947-70E740481C1C}">
+                          <a14:useLocalDpi xmlns:a14="http://schemas.microsoft.com/office/drawing/2010/main" val="0"/>
+                        </a:ext>
+                      </a:extLst>
+                    </a:blip>
+                    <a:stretch>
+                      <a:fillRect/>
+                    </a:stretch>
+                  </pic:blipFill>
+                  <pic:spPr>
+                    <a:xfrm>
+                      <a:off x="0" y="0"/>
+                      <a:ext cx="4878112" cy="3048888"/>
+                    </a:xfrm>
+                    <a:prstGeom prst="rect">
+                      <a:avLst/>
+                    </a:prstGeom>
+                  </pic:spPr>
+                </pic:pic>
+              </a:graphicData>
+            </a:graphic>
+          </wp:inline>
+        </w:drawing>
+      </w:r>
+    </w:p>
+    <w:p>
+      <w:pPr>
+        <w:pStyle w:val="Listaconvietas"/>
+        <w:numPr>
+          <w:ilvl w:val="0"/>
+          <w:numId w:val="0"/>
+        </w:numPr>
+        <w:jc w:val="center"/>
+      </w:pPr>
+      <w:r>
+        <w:rPr>
+          <w:noProof/>
+        </w:rPr>
+        <w:drawing>
+          <wp:inline distT="0" distB="0" distL="0" distR="0">
+            <wp:extent cx="3998163" cy="2748708"/>
+            <wp:effectExtent l="0" t="0" r="2540" b="0"/>
+            <wp:docPr id="14" name="Imagen 14" descr="Captura de pantalla de un celular&#10;&#10;Descripción generada automáticamente"/>
+            <wp:cNvGraphicFramePr>
+              <a:graphicFrameLocks xmlns:a="http://schemas.openxmlformats.org/drawingml/2006/main" noChangeAspect="1"/>
+            </wp:cNvGraphicFramePr>
+            <a:graphic xmlns:a="http://schemas.openxmlformats.org/drawingml/2006/main">
+              <a:graphicData uri="http://schemas.openxmlformats.org/drawingml/2006/picture">
+                <pic:pic xmlns:pic="http://schemas.openxmlformats.org/drawingml/2006/picture">
+                  <pic:nvPicPr>
+                    <pic:cNvPr id="14" name="Captura de Pantalla 2020-06-18 a la(s) 14.47.36.png"/>
+                    <pic:cNvPicPr/>
+                  </pic:nvPicPr>
+                  <pic:blipFill>
+                    <a:blip r:embed="rId19" cstate="print">
+                      <a:extLst>
+                        <a:ext uri="{28A0092B-C50C-407E-A947-70E740481C1C}">
+                          <a14:useLocalDpi xmlns:a14="http://schemas.microsoft.com/office/drawing/2010/main" val="0"/>
+                        </a:ext>
+                      </a:extLst>
+                    </a:blip>
+                    <a:stretch>
+                      <a:fillRect/>
+                    </a:stretch>
+                  </pic:blipFill>
+                  <pic:spPr>
+                    <a:xfrm>
+                      <a:off x="0" y="0"/>
+                      <a:ext cx="4055556" cy="2788165"/>
+                    </a:xfrm>
+                    <a:prstGeom prst="rect">
+                      <a:avLst/>
+                    </a:prstGeom>
+                  </pic:spPr>
+                </pic:pic>
+              </a:graphicData>
+            </a:graphic>
+          </wp:inline>
+        </w:drawing>
+      </w:r>
+    </w:p>
+    <w:p>
+      <w:pPr>
+        <w:pStyle w:val="Listaconvietas"/>
+        <w:numPr>
+          <w:ilvl w:val="0"/>
+          <w:numId w:val="6"/>
+        </w:numPr>
+        <w:jc w:val="both"/>
+      </w:pPr>
+      <w:r>
+        <w:lastRenderedPageBreak/>
+        <w:t>View Cont</w:t>
+      </w:r>
+      <w:r>
+        <w:t xml:space="preserve">roller: El nombre técnico de cualquier pantalla en </w:t>
+      </w:r>
+      <w:proofErr w:type="spellStart"/>
+      <w:r>
+        <w:t>ios</w:t>
+      </w:r>
+      <w:proofErr w:type="spellEnd"/>
+      <w:r>
+        <w:t>.</w:t>
+      </w:r>
+    </w:p>
+    <w:p>
+      <w:pPr>
+        <w:pStyle w:val="Listaconvietas"/>
+        <w:numPr>
+          <w:ilvl w:val="0"/>
+          <w:numId w:val="0"/>
+        </w:numPr>
+        <w:ind w:left="360"/>
+        <w:jc w:val="center"/>
+      </w:pPr>
+      <w:r>
+        <w:rPr>
+          <w:noProof/>
+        </w:rPr>
+        <w:drawing>
+          <wp:inline distT="0" distB="0" distL="0" distR="0">
+            <wp:extent cx="5437201" cy="3194137"/>
+            <wp:effectExtent l="0" t="0" r="0" b="0"/>
+            <wp:docPr id="15" name="Imagen 15" descr="Captura de pantalla de un celular&#10;&#10;Descripción generada automáticamente"/>
+            <wp:cNvGraphicFramePr>
+              <a:graphicFrameLocks xmlns:a="http://schemas.openxmlformats.org/drawingml/2006/main" noChangeAspect="1"/>
+            </wp:cNvGraphicFramePr>
+            <a:graphic xmlns:a="http://schemas.openxmlformats.org/drawingml/2006/main">
+              <a:graphicData uri="http://schemas.openxmlformats.org/drawingml/2006/picture">
+                <pic:pic xmlns:pic="http://schemas.openxmlformats.org/drawingml/2006/picture">
+                  <pic:nvPicPr>
+                    <pic:cNvPr id="15" name="Captura de Pantalla 2020-06-18 a la(s) 14.59.28.png"/>
+                    <pic:cNvPicPr/>
+                  </pic:nvPicPr>
+                  <pic:blipFill>
+                    <a:blip r:embed="rId20">
+                      <a:extLst>
+                        <a:ext uri="{28A0092B-C50C-407E-A947-70E740481C1C}">
+                          <a14:useLocalDpi xmlns:a14="http://schemas.microsoft.com/office/drawing/2010/main" val="0"/>
+                        </a:ext>
+                      </a:extLst>
+                    </a:blip>
+                    <a:stretch>
+                      <a:fillRect/>
+                    </a:stretch>
+                  </pic:blipFill>
+                  <pic:spPr>
+                    <a:xfrm>
+                      <a:off x="0" y="0"/>
+                      <a:ext cx="5438848" cy="3195105"/>
+                    </a:xfrm>
+                    <a:prstGeom prst="rect">
+                      <a:avLst/>
+                    </a:prstGeom>
+                  </pic:spPr>
+                </pic:pic>
+              </a:graphicData>
+            </a:graphic>
+          </wp:inline>
+        </w:drawing>
+      </w:r>
+    </w:p>
+    <w:p>
+      <w:pPr>
+        <w:pStyle w:val="Listaconvietas"/>
+        <w:numPr>
+          <w:ilvl w:val="0"/>
+          <w:numId w:val="0"/>
+        </w:numPr>
+      </w:pPr>
+    </w:p>
+    <w:p>
+      <w:pPr>
+        <w:pStyle w:val="Listaconvietas"/>
+        <w:numPr>
+          <w:ilvl w:val="0"/>
+          <w:numId w:val="6"/>
+        </w:numPr>
+        <w:jc w:val="both"/>
+      </w:pPr>
+      <w:proofErr w:type="spellStart"/>
+      <w:r>
+        <w:t>Action</w:t>
+      </w:r>
+      <w:proofErr w:type="spellEnd"/>
+      <w:r>
+        <w:t xml:space="preserve"> </w:t>
+      </w:r>
+      <w:proofErr w:type="spellStart"/>
+      <w:r>
+        <w:t>Segue</w:t>
+      </w:r>
+      <w:proofErr w:type="spellEnd"/>
+      <w:r>
+        <w:t>:</w:t>
+      </w:r>
+      <w:r>
+        <w:t xml:space="preserve"> son las transiciones de como se va a ir una pantalla a la otra, para ello debemos conectar un </w:t>
+      </w:r>
+      <w:proofErr w:type="spellStart"/>
+      <w:r>
+        <w:t>button</w:t>
+      </w:r>
+      <w:proofErr w:type="spellEnd"/>
+      <w:r>
+        <w:t xml:space="preserve"> y un </w:t>
+      </w:r>
+      <w:proofErr w:type="spellStart"/>
+      <w:r>
+        <w:t>view</w:t>
+      </w:r>
+      <w:proofErr w:type="spellEnd"/>
+      <w:r>
+        <w:t xml:space="preserve"> </w:t>
+      </w:r>
+      <w:proofErr w:type="spellStart"/>
+      <w:r>
+        <w:t>controller</w:t>
+      </w:r>
+      <w:proofErr w:type="spellEnd"/>
+      <w:r>
+        <w:t xml:space="preserve"> (control + </w:t>
+      </w:r>
+      <w:proofErr w:type="gramStart"/>
+      <w:r>
+        <w:t>click</w:t>
+      </w:r>
+      <w:proofErr w:type="gramEnd"/>
+      <w:r>
+        <w:t xml:space="preserve"> manteniéndolos presionados)</w:t>
+      </w:r>
+    </w:p>
+    <w:p>
+      <w:pPr>
+        <w:pStyle w:val="Listaconvietas"/>
+        <w:numPr>
+          <w:ilvl w:val="0"/>
+          <w:numId w:val="0"/>
+        </w:numPr>
+        <w:ind w:left="360"/>
+        <w:jc w:val="center"/>
+      </w:pPr>
+      <w:r>
+        <w:rPr>
+          <w:noProof/>
+        </w:rPr>
+        <w:drawing>
+          <wp:inline distT="0" distB="0" distL="0" distR="0">
+            <wp:extent cx="3718560" cy="3782861"/>
+            <wp:effectExtent l="0" t="0" r="2540" b="1905"/>
+            <wp:docPr id="16" name="Imagen 16" descr="Captura de pantalla de un celular&#10;&#10;Descripción generada automáticamente"/>
+            <wp:cNvGraphicFramePr>
+              <a:graphicFrameLocks xmlns:a="http://schemas.openxmlformats.org/drawingml/2006/main" noChangeAspect="1"/>
+            </wp:cNvGraphicFramePr>
+            <a:graphic xmlns:a="http://schemas.openxmlformats.org/drawingml/2006/main">
+              <a:graphicData uri="http://schemas.openxmlformats.org/drawingml/2006/picture">
+                <pic:pic xmlns:pic="http://schemas.openxmlformats.org/drawingml/2006/picture">
+                  <pic:nvPicPr>
+                    <pic:cNvPr id="16" name="Captura de Pantalla 2020-06-18 a la(s) 15.07.02.png"/>
+                    <pic:cNvPicPr/>
+                  </pic:nvPicPr>
+                  <pic:blipFill>
+                    <a:blip r:embed="rId21">
+                      <a:extLst>
+                        <a:ext uri="{28A0092B-C50C-407E-A947-70E740481C1C}">
+                          <a14:useLocalDpi xmlns:a14="http://schemas.microsoft.com/office/drawing/2010/main" val="0"/>
+                        </a:ext>
+                      </a:extLst>
+                    </a:blip>
+                    <a:stretch>
+                      <a:fillRect/>
+                    </a:stretch>
+                  </pic:blipFill>
+                  <pic:spPr>
+                    <a:xfrm>
+                      <a:off x="0" y="0"/>
+                      <a:ext cx="3756157" cy="3821108"/>
+                    </a:xfrm>
+                    <a:prstGeom prst="rect">
+                      <a:avLst/>
+                    </a:prstGeom>
+                  </pic:spPr>
+                </pic:pic>
+              </a:graphicData>
+            </a:graphic>
+          </wp:inline>
+        </w:drawing>
+      </w:r>
+    </w:p>
+    <w:p>
+      <w:pPr>
+        <w:pStyle w:val="Listaconvietas"/>
+        <w:numPr>
+          <w:ilvl w:val="0"/>
+          <w:numId w:val="0"/>
+        </w:numPr>
+        <w:ind w:left="360"/>
+        <w:jc w:val="center"/>
+      </w:pPr>
+      <w:r>
+        <w:rPr>
+          <w:noProof/>
+        </w:rPr>
+        <w:lastRenderedPageBreak/>
+        <w:drawing>
+          <wp:inline distT="0" distB="0" distL="0" distR="0">
+            <wp:extent cx="5732145" cy="3750310"/>
+            <wp:effectExtent l="0" t="0" r="0" b="0"/>
+            <wp:docPr id="17" name="Imagen 17" descr="Captura de pantalla de un celular&#10;&#10;Descripción generada automáticamente"/>
+            <wp:cNvGraphicFramePr>
+              <a:graphicFrameLocks xmlns:a="http://schemas.openxmlformats.org/drawingml/2006/main" noChangeAspect="1"/>
+            </wp:cNvGraphicFramePr>
+            <a:graphic xmlns:a="http://schemas.openxmlformats.org/drawingml/2006/main">
+              <a:graphicData uri="http://schemas.openxmlformats.org/drawingml/2006/picture">
+                <pic:pic xmlns:pic="http://schemas.openxmlformats.org/drawingml/2006/picture">
+                  <pic:nvPicPr>
+                    <pic:cNvPr id="17" name="Captura de Pantalla 2020-06-18 a la(s) 15.07.30.png"/>
+                    <pic:cNvPicPr/>
+                  </pic:nvPicPr>
+                  <pic:blipFill>
+                    <a:blip r:embed="rId22">
+                      <a:extLst>
+                        <a:ext uri="{28A0092B-C50C-407E-A947-70E740481C1C}">
+                          <a14:useLocalDpi xmlns:a14="http://schemas.microsoft.com/office/drawing/2010/main" val="0"/>
+                        </a:ext>
+                      </a:extLst>
+                    </a:blip>
+                    <a:stretch>
+                      <a:fillRect/>
+                    </a:stretch>
+                  </pic:blipFill>
+                  <pic:spPr>
+                    <a:xfrm>
+                      <a:off x="0" y="0"/>
+                      <a:ext cx="5732145" cy="3750310"/>
+                    </a:xfrm>
+                    <a:prstGeom prst="rect">
+                      <a:avLst/>
+                    </a:prstGeom>
+                  </pic:spPr>
+                </pic:pic>
+              </a:graphicData>
+            </a:graphic>
+          </wp:inline>
+        </w:drawing>
+      </w:r>
+    </w:p>
+    <w:p>
+      <w:pPr>
+        <w:pStyle w:val="Listaconvietas"/>
+        <w:numPr>
+          <w:ilvl w:val="0"/>
+          <w:numId w:val="0"/>
+        </w:numPr>
+        <w:ind w:left="360"/>
+        <w:jc w:val="center"/>
+      </w:pPr>
+    </w:p>
+    <w:p>
+      <w:pPr>
+        <w:pStyle w:val="Listaconvietas"/>
+        <w:numPr>
+          <w:ilvl w:val="0"/>
+          <w:numId w:val="6"/>
+        </w:numPr>
+        <w:jc w:val="both"/>
+        <w:rPr>
+          <w:lang w:val="en-US"/>
+        </w:rPr>
+      </w:pPr>
+      <w:r>
+        <w:rPr>
+          <w:lang w:val="en-US"/>
+        </w:rPr>
+        <w:t>Action Segue: Show Detail y Sho</w:t>
+      </w:r>
+      <w:r>
+        <w:rPr>
+          <w:lang w:val="en-US"/>
+        </w:rPr>
+        <w:t>w</w:t>
+      </w:r>
+    </w:p>
+    <w:p>
+      <w:pPr>
+        <w:pStyle w:val="Listaconvietas"/>
+        <w:numPr>
+          <w:ilvl w:val="0"/>
+          <w:numId w:val="0"/>
+        </w:numPr>
+        <w:ind w:left="360"/>
+        <w:jc w:val="center"/>
+      </w:pPr>
+      <w:r>
+        <w:rPr>
+          <w:noProof/>
+        </w:rPr>
+        <w:drawing>
+          <wp:inline distT="0" distB="0" distL="0" distR="0">
+            <wp:extent cx="5944788" cy="2505075"/>
+            <wp:effectExtent l="0" t="0" r="0" b="0"/>
+            <wp:docPr id="18" name="Imagen 18" descr="Imagen que contiene dibujo&#10;&#10;Descripción generada automáticamente"/>
+            <wp:cNvGraphicFramePr>
+              <a:graphicFrameLocks xmlns:a="http://schemas.openxmlformats.org/drawingml/2006/main" noChangeAspect="1"/>
+            </wp:cNvGraphicFramePr>
+            <a:graphic xmlns:a="http://schemas.openxmlformats.org/drawingml/2006/main">
+              <a:graphicData uri="http://schemas.openxmlformats.org/drawingml/2006/picture">
+                <pic:pic xmlns:pic="http://schemas.openxmlformats.org/drawingml/2006/picture">
+                  <pic:nvPicPr>
+                    <pic:cNvPr id="18" name="Captura de Pantalla 2020-06-18 a la(s) 15.37.17.png"/>
+                    <pic:cNvPicPr/>
+                  </pic:nvPicPr>
+                  <pic:blipFill>
+                    <a:blip r:embed="rId23">
+                      <a:extLst>
+                        <a:ext uri="{28A0092B-C50C-407E-A947-70E740481C1C}">
+                          <a14:useLocalDpi xmlns:a14="http://schemas.microsoft.com/office/drawing/2010/main" val="0"/>
+                        </a:ext>
+                      </a:extLst>
+                    </a:blip>
+                    <a:stretch>
+                      <a:fillRect/>
+                    </a:stretch>
+                  </pic:blipFill>
+                  <pic:spPr>
+                    <a:xfrm>
+                      <a:off x="0" y="0"/>
+                      <a:ext cx="6001430" cy="2528943"/>
+                    </a:xfrm>
+                    <a:prstGeom prst="rect">
+                      <a:avLst/>
+                    </a:prstGeom>
+                  </pic:spPr>
+                </pic:pic>
+              </a:graphicData>
+            </a:graphic>
+          </wp:inline>
+        </w:drawing>
+      </w:r>
+    </w:p>
+    <w:p>
+      <w:pPr>
+        <w:pStyle w:val="Listaconvietas"/>
+        <w:numPr>
+          <w:ilvl w:val="0"/>
+          <w:numId w:val="0"/>
+        </w:numPr>
+        <w:ind w:left="360"/>
+        <w:jc w:val="center"/>
+      </w:pPr>
+    </w:p>
+    <w:p>
+      <w:pPr>
+        <w:pStyle w:val="Listaconvietas"/>
+        <w:numPr>
+          <w:ilvl w:val="0"/>
+          <w:numId w:val="0"/>
+        </w:numPr>
+        <w:ind w:left="360"/>
+        <w:jc w:val="both"/>
+      </w:pPr>
+      <w:r>
+        <w:t xml:space="preserve">Nota: Investigar conceptos de </w:t>
+      </w:r>
+      <w:proofErr w:type="spellStart"/>
+      <w:r>
+        <w:t>push</w:t>
+      </w:r>
+      <w:proofErr w:type="spellEnd"/>
+      <w:r>
+        <w:t xml:space="preserve"> y pop.</w:t>
+      </w:r>
+    </w:p>
     <w:sectPr>
-      <w:footerReference w:type="default" r:id="rId17"/>
+      <w:footerReference w:type="default" r:id="rId24"/>
       <w:pgSz w:w="11907" w:h="16839"/>
       <w:pgMar w:top="720" w:right="1440" w:bottom="1800" w:left="1440" w:header="720" w:footer="720" w:gutter="0"/>
       <w:cols w:space="720"/>
@@ -1129,7 +1871,7 @@
   <w:abstractNum w:abstractNumId="3" w15:restartNumberingAfterBreak="0">
     <w:nsid w:val="3F06035F"/>
     <w:multiLevelType w:val="hybridMultilevel"/>
-    <w:tmpl w:val="1A163E90"/>
+    <w:tmpl w:val="31888510"/>
     <w:lvl w:ilvl="0" w:tplc="040A0001">
       <w:start w:val="1"/>
       <w:numFmt w:val="bullet"/>
@@ -1590,6 +2332,7 @@
     <w:lsdException w:name="HTML Sample" w:semiHidden="1" w:unhideWhenUsed="1"/>
     <w:lsdException w:name="HTML Typewriter" w:semiHidden="1" w:unhideWhenUsed="1"/>
     <w:lsdException w:name="HTML Variable" w:semiHidden="1" w:unhideWhenUsed="1"/>
+    <w:lsdException w:name="Normal Table" w:semiHidden="1" w:unhideWhenUsed="1"/>
     <w:lsdException w:name="annotation subject" w:semiHidden="1" w:unhideWhenUsed="1"/>
     <w:lsdException w:name="No List" w:semiHidden="1" w:unhideWhenUsed="1"/>
     <w:lsdException w:name="Outline List 1" w:semiHidden="1" w:unhideWhenUsed="1"/>
@@ -1632,8 +2375,11 @@
     <w:lsdException w:name="Table Contemporary" w:semiHidden="1" w:unhideWhenUsed="1"/>
     <w:lsdException w:name="Table Elegant" w:semiHidden="1" w:unhideWhenUsed="1"/>
     <w:lsdException w:name="Table Professional" w:semiHidden="1" w:unhideWhenUsed="1"/>
+    <w:lsdException w:name="Table Subtle 1" w:semiHidden="1" w:unhideWhenUsed="1"/>
     <w:lsdException w:name="Table Subtle 2" w:semiHidden="1" w:unhideWhenUsed="1"/>
     <w:lsdException w:name="Table Web 1" w:semiHidden="1" w:unhideWhenUsed="1"/>
+    <w:lsdException w:name="Table Web 2" w:semiHidden="1" w:unhideWhenUsed="1"/>
+    <w:lsdException w:name="Table Web 3" w:semiHidden="1" w:unhideWhenUsed="1"/>
     <w:lsdException w:name="Balloon Text" w:semiHidden="1" w:unhideWhenUsed="1"/>
     <w:lsdException w:name="Table Grid" w:uiPriority="39"/>
     <w:lsdException w:name="Table Theme" w:semiHidden="1" w:unhideWhenUsed="1"/>
@@ -2064,7 +2810,6 @@
   <w:style w:type="character" w:default="1" w:styleId="Fuentedeprrafopredeter">
     <w:name w:val="Default Paragraph Font"/>
     <w:uiPriority w:val="1"/>
-    <w:semiHidden/>
     <w:unhideWhenUsed/>
   </w:style>
   <w:style w:type="table" w:default="1" w:styleId="Tablanormal">
@@ -2531,6 +3276,18 @@
       <w:color w:val="6EAC1C" w:themeColor="hyperlink"/>
       <w:u w:val="single"/>
     </w:rPr>
+  </w:style>
+  <w:style w:type="paragraph" w:styleId="Prrafodelista">
+    <w:name w:val="List Paragraph"/>
+    <w:basedOn w:val="Normal"/>
+    <w:uiPriority w:val="34"/>
+    <w:unhideWhenUsed/>
+    <w:qFormat/>
+    <w:rsid w:val="00361FE5"/>
+    <w:pPr>
+      <w:ind w:left="720"/>
+      <w:contextualSpacing/>
+    </w:pPr>
   </w:style>
 </w:styles>
 </file>

</xml_diff>

<commit_message>
Modales en la navegación, Creando un nuevo Storyboard, ViewController, initial ViewController,Storyboard Reference, Segue Presentation
</commit_message>
<xml_diff>
--- a/AppsIOS/CursoAppsIOS.docx
+++ b/AppsIOS/CursoAppsIOS.docx
@@ -1326,13 +1326,8 @@
       <w:r>
         <w:t xml:space="preserve"> </w:t>
       </w:r>
-      <w:proofErr w:type="spellStart"/>
-      <w:r>
-        <w:t>Segue</w:t>
-      </w:r>
-      <w:proofErr w:type="spellEnd"/>
-      <w:r>
-        <w:t>:</w:t>
+      <w:r>
+        <w:t>Segue:</w:t>
       </w:r>
       <w:r>
         <w:t xml:space="preserve"> son las transiciones de como se va a ir una pantalla a la otra, para ello debemos conectar un </w:t>
@@ -1611,8 +1606,471 @@
         <w:t xml:space="preserve"> y pop.</w:t>
       </w:r>
     </w:p>
+    <w:p>
+      <w:pPr>
+        <w:pStyle w:val="Listaconvietas"/>
+        <w:numPr>
+          <w:ilvl w:val="0"/>
+          <w:numId w:val="0"/>
+        </w:numPr>
+        <w:ind w:left="360"/>
+        <w:jc w:val="both"/>
+      </w:pPr>
+    </w:p>
+    <w:p>
+      <w:pPr>
+        <w:pStyle w:val="Listaconvietas"/>
+        <w:numPr>
+          <w:ilvl w:val="0"/>
+          <w:numId w:val="0"/>
+        </w:numPr>
+        <w:ind w:left="360"/>
+        <w:jc w:val="both"/>
+      </w:pPr>
+    </w:p>
+    <w:p>
+      <w:pPr>
+        <w:pStyle w:val="Listaconvietas"/>
+        <w:numPr>
+          <w:ilvl w:val="0"/>
+          <w:numId w:val="0"/>
+        </w:numPr>
+        <w:ind w:left="360"/>
+        <w:jc w:val="both"/>
+      </w:pPr>
+    </w:p>
+    <w:p>
+      <w:pPr>
+        <w:pStyle w:val="Listaconvietas"/>
+        <w:numPr>
+          <w:ilvl w:val="0"/>
+          <w:numId w:val="0"/>
+        </w:numPr>
+        <w:ind w:left="360"/>
+        <w:jc w:val="both"/>
+      </w:pPr>
+    </w:p>
+    <w:p>
+      <w:r>
+        <w:lastRenderedPageBreak/>
+        <w:t>Modales en la navegación</w:t>
+      </w:r>
+    </w:p>
+    <w:p>
+      <w:pPr>
+        <w:pStyle w:val="Prrafodelista"/>
+        <w:numPr>
+          <w:ilvl w:val="0"/>
+          <w:numId w:val="6"/>
+        </w:numPr>
+        <w:jc w:val="both"/>
+      </w:pPr>
+      <w:r>
+        <w:t xml:space="preserve">Es recomendado que un </w:t>
+      </w:r>
+      <w:proofErr w:type="spellStart"/>
+      <w:r>
+        <w:t>Main.storyboard</w:t>
+      </w:r>
+      <w:proofErr w:type="spellEnd"/>
+      <w:r>
+        <w:t xml:space="preserve"> tenga por flujo un máximo de </w:t>
+      </w:r>
+      <w:r>
+        <w:rPr>
+          <w:u w:val="single"/>
+        </w:rPr>
+        <w:t>tres pantallas</w:t>
+      </w:r>
+      <w:r>
+        <w:t xml:space="preserve">. </w:t>
+      </w:r>
+      <w:r>
+        <w:rPr>
+          <w:color w:val="FF0000"/>
+        </w:rPr>
+        <w:t xml:space="preserve">Un </w:t>
+      </w:r>
+      <w:proofErr w:type="spellStart"/>
+      <w:r>
+        <w:rPr>
+          <w:color w:val="FF0000"/>
+        </w:rPr>
+        <w:t>Main.storyboard</w:t>
+      </w:r>
+      <w:proofErr w:type="spellEnd"/>
+      <w:r>
+        <w:rPr>
+          <w:color w:val="FF0000"/>
+        </w:rPr>
+        <w:t xml:space="preserve"> no debería tener muchas pantallas.</w:t>
+      </w:r>
+    </w:p>
+    <w:p>
+      <w:pPr>
+        <w:pStyle w:val="Listaconvietas"/>
+        <w:numPr>
+          <w:ilvl w:val="0"/>
+          <w:numId w:val="6"/>
+        </w:numPr>
+        <w:jc w:val="both"/>
+      </w:pPr>
+      <w:r>
+        <w:t>Creamos un nuevo storyboard en la carpeta de nuestro proyecto debemos agregar un ViewController.</w:t>
+      </w:r>
+    </w:p>
+    <w:p>
+      <w:pPr>
+        <w:pStyle w:val="Listaconvietas"/>
+        <w:numPr>
+          <w:ilvl w:val="0"/>
+          <w:numId w:val="0"/>
+        </w:numPr>
+        <w:ind w:left="360"/>
+        <w:jc w:val="center"/>
+      </w:pPr>
+      <w:r>
+        <w:rPr>
+          <w:noProof/>
+        </w:rPr>
+        <w:drawing>
+          <wp:inline distT="0" distB="0" distL="0" distR="0">
+            <wp:extent cx="5372549" cy="2763943"/>
+            <wp:effectExtent l="0" t="0" r="0" b="5080"/>
+            <wp:docPr id="13" name="Imagen 13" descr="Captura de pantalla de un celular&#10;&#10;Descripción generada automáticamente"/>
+            <wp:cNvGraphicFramePr>
+              <a:graphicFrameLocks xmlns:a="http://schemas.openxmlformats.org/drawingml/2006/main" noChangeAspect="1"/>
+            </wp:cNvGraphicFramePr>
+            <a:graphic xmlns:a="http://schemas.openxmlformats.org/drawingml/2006/main">
+              <a:graphicData uri="http://schemas.openxmlformats.org/drawingml/2006/picture">
+                <pic:pic xmlns:pic="http://schemas.openxmlformats.org/drawingml/2006/picture">
+                  <pic:nvPicPr>
+                    <pic:cNvPr id="13" name="Captura de Pantalla 2020-06-18 a la(s) 17.52.29.png"/>
+                    <pic:cNvPicPr/>
+                  </pic:nvPicPr>
+                  <pic:blipFill>
+                    <a:blip r:embed="rId24">
+                      <a:extLst>
+                        <a:ext uri="{28A0092B-C50C-407E-A947-70E740481C1C}">
+                          <a14:useLocalDpi xmlns:a14="http://schemas.microsoft.com/office/drawing/2010/main" val="0"/>
+                        </a:ext>
+                      </a:extLst>
+                    </a:blip>
+                    <a:stretch>
+                      <a:fillRect/>
+                    </a:stretch>
+                  </pic:blipFill>
+                  <pic:spPr>
+                    <a:xfrm>
+                      <a:off x="0" y="0"/>
+                      <a:ext cx="5383399" cy="2769525"/>
+                    </a:xfrm>
+                    <a:prstGeom prst="rect">
+                      <a:avLst/>
+                    </a:prstGeom>
+                  </pic:spPr>
+                </pic:pic>
+              </a:graphicData>
+            </a:graphic>
+          </wp:inline>
+        </w:drawing>
+      </w:r>
+    </w:p>
+    <w:p>
+      <w:pPr>
+        <w:pStyle w:val="Listaconvietas"/>
+        <w:numPr>
+          <w:ilvl w:val="0"/>
+          <w:numId w:val="0"/>
+        </w:numPr>
+        <w:ind w:left="360"/>
+        <w:jc w:val="center"/>
+      </w:pPr>
+    </w:p>
+    <w:p>
+      <w:pPr>
+        <w:pStyle w:val="Listaconvietas"/>
+        <w:numPr>
+          <w:ilvl w:val="0"/>
+          <w:numId w:val="6"/>
+        </w:numPr>
+        <w:jc w:val="both"/>
+      </w:pPr>
+      <w:r>
+        <w:t xml:space="preserve">Para evitar errores o tenemos que indicarle a nuestro nuevo storyboard cual es su punto de entrada, para ello nos vamos a las propiedades del </w:t>
+      </w:r>
+      <w:r>
+        <w:t>N</w:t>
+      </w:r>
+      <w:r>
+        <w:t xml:space="preserve">avigation </w:t>
+      </w:r>
+      <w:r>
+        <w:t>C</w:t>
+      </w:r>
+      <w:r>
+        <w:t xml:space="preserve">ontroller, activamos la casilla </w:t>
+      </w:r>
+      <w:r>
+        <w:t>“</w:t>
+      </w:r>
+      <w:proofErr w:type="spellStart"/>
+      <w:r>
+        <w:t>is</w:t>
+      </w:r>
+      <w:proofErr w:type="spellEnd"/>
+      <w:r>
+        <w:t xml:space="preserve"> </w:t>
+      </w:r>
+      <w:proofErr w:type="spellStart"/>
+      <w:r>
+        <w:t>initial</w:t>
+      </w:r>
+      <w:proofErr w:type="spellEnd"/>
+      <w:r>
+        <w:t xml:space="preserve"> View Controller”.</w:t>
+      </w:r>
+      <w:r>
+        <w:rPr>
+          <w:noProof/>
+        </w:rPr>
+        <w:drawing>
+          <wp:inline distT="0" distB="0" distL="0" distR="0">
+            <wp:extent cx="5732145" cy="3465830"/>
+            <wp:effectExtent l="0" t="0" r="0" b="1270"/>
+            <wp:docPr id="19" name="Imagen 19" descr="Captura de pantalla de un celular&#10;&#10;Descripción generada automáticamente"/>
+            <wp:cNvGraphicFramePr>
+              <a:graphicFrameLocks xmlns:a="http://schemas.openxmlformats.org/drawingml/2006/main" noChangeAspect="1"/>
+            </wp:cNvGraphicFramePr>
+            <a:graphic xmlns:a="http://schemas.openxmlformats.org/drawingml/2006/main">
+              <a:graphicData uri="http://schemas.openxmlformats.org/drawingml/2006/picture">
+                <pic:pic xmlns:pic="http://schemas.openxmlformats.org/drawingml/2006/picture">
+                  <pic:nvPicPr>
+                    <pic:cNvPr id="19" name="Captura de Pantalla 2020-06-18 a la(s) 18.00.48.png"/>
+                    <pic:cNvPicPr/>
+                  </pic:nvPicPr>
+                  <pic:blipFill>
+                    <a:blip r:embed="rId25">
+                      <a:extLst>
+                        <a:ext uri="{28A0092B-C50C-407E-A947-70E740481C1C}">
+                          <a14:useLocalDpi xmlns:a14="http://schemas.microsoft.com/office/drawing/2010/main" val="0"/>
+                        </a:ext>
+                      </a:extLst>
+                    </a:blip>
+                    <a:stretch>
+                      <a:fillRect/>
+                    </a:stretch>
+                  </pic:blipFill>
+                  <pic:spPr>
+                    <a:xfrm>
+                      <a:off x="0" y="0"/>
+                      <a:ext cx="5732145" cy="3465830"/>
+                    </a:xfrm>
+                    <a:prstGeom prst="rect">
+                      <a:avLst/>
+                    </a:prstGeom>
+                  </pic:spPr>
+                </pic:pic>
+              </a:graphicData>
+            </a:graphic>
+          </wp:inline>
+        </w:drawing>
+      </w:r>
+    </w:p>
+    <w:p>
+      <w:pPr>
+        <w:pStyle w:val="Listaconvietas"/>
+        <w:numPr>
+          <w:ilvl w:val="0"/>
+          <w:numId w:val="6"/>
+        </w:numPr>
+        <w:jc w:val="both"/>
+      </w:pPr>
+      <w:r>
+        <w:lastRenderedPageBreak/>
+        <w:t xml:space="preserve">Lo primero que tenemos que hacer para conectar </w:t>
+      </w:r>
+      <w:r>
+        <w:t xml:space="preserve">ambos </w:t>
+      </w:r>
+      <w:proofErr w:type="spellStart"/>
+      <w:r>
+        <w:t>storyboards</w:t>
+      </w:r>
+      <w:proofErr w:type="spellEnd"/>
+      <w:r>
+        <w:t xml:space="preserve"> es </w:t>
+      </w:r>
+      <w:r>
+        <w:t>colocar y configurar un Storyboard Reference.</w:t>
+      </w:r>
+    </w:p>
+    <w:p>
+      <w:pPr>
+        <w:pStyle w:val="Listaconvietas"/>
+        <w:numPr>
+          <w:ilvl w:val="0"/>
+          <w:numId w:val="0"/>
+        </w:numPr>
+        <w:ind w:left="360"/>
+        <w:jc w:val="center"/>
+      </w:pPr>
+      <w:r>
+        <w:rPr>
+          <w:noProof/>
+        </w:rPr>
+        <w:drawing>
+          <wp:inline distT="0" distB="0" distL="0" distR="0">
+            <wp:extent cx="5649763" cy="4627085"/>
+            <wp:effectExtent l="0" t="0" r="1905" b="0"/>
+            <wp:docPr id="20" name="Imagen 20" descr="Captura de pantalla de un celular&#10;&#10;Descripción generada automáticamente"/>
+            <wp:cNvGraphicFramePr>
+              <a:graphicFrameLocks xmlns:a="http://schemas.openxmlformats.org/drawingml/2006/main" noChangeAspect="1"/>
+            </wp:cNvGraphicFramePr>
+            <a:graphic xmlns:a="http://schemas.openxmlformats.org/drawingml/2006/main">
+              <a:graphicData uri="http://schemas.openxmlformats.org/drawingml/2006/picture">
+                <pic:pic xmlns:pic="http://schemas.openxmlformats.org/drawingml/2006/picture">
+                  <pic:nvPicPr>
+                    <pic:cNvPr id="20" name="Captura de Pantalla 2020-06-18 a la(s) 18.15.51.png"/>
+                    <pic:cNvPicPr/>
+                  </pic:nvPicPr>
+                  <pic:blipFill>
+                    <a:blip r:embed="rId26">
+                      <a:extLst>
+                        <a:ext uri="{28A0092B-C50C-407E-A947-70E740481C1C}">
+                          <a14:useLocalDpi xmlns:a14="http://schemas.microsoft.com/office/drawing/2010/main" val="0"/>
+                        </a:ext>
+                      </a:extLst>
+                    </a:blip>
+                    <a:stretch>
+                      <a:fillRect/>
+                    </a:stretch>
+                  </pic:blipFill>
+                  <pic:spPr>
+                    <a:xfrm>
+                      <a:off x="0" y="0"/>
+                      <a:ext cx="5650628" cy="4627793"/>
+                    </a:xfrm>
+                    <a:prstGeom prst="rect">
+                      <a:avLst/>
+                    </a:prstGeom>
+                  </pic:spPr>
+                </pic:pic>
+              </a:graphicData>
+            </a:graphic>
+          </wp:inline>
+        </w:drawing>
+      </w:r>
+    </w:p>
+    <w:p>
+      <w:pPr>
+        <w:pStyle w:val="Listaconvietas"/>
+        <w:numPr>
+          <w:ilvl w:val="0"/>
+          <w:numId w:val="6"/>
+        </w:numPr>
+        <w:jc w:val="both"/>
+      </w:pPr>
+      <w:r>
+        <w:t xml:space="preserve">Configuramos la propiedad Storyboard del Storyboard Reference con el nombre del Storyboard que habíamos creado, lo siguiente es conectar un botón hacia el Storyboard Reference, un </w:t>
+      </w:r>
+      <w:proofErr w:type="spellStart"/>
+      <w:r>
+        <w:t>Action</w:t>
+      </w:r>
+      <w:proofErr w:type="spellEnd"/>
+      <w:r>
+        <w:t xml:space="preserve"> Segue (</w:t>
+      </w:r>
+      <w:proofErr w:type="spellStart"/>
+      <w:r>
+        <w:t>Present</w:t>
+      </w:r>
+      <w:proofErr w:type="spellEnd"/>
+      <w:r>
+        <w:t xml:space="preserve"> </w:t>
+      </w:r>
+      <w:proofErr w:type="spellStart"/>
+      <w:proofErr w:type="gramStart"/>
+      <w:r>
+        <w:t>Modally</w:t>
+      </w:r>
+      <w:proofErr w:type="spellEnd"/>
+      <w:proofErr w:type="gramEnd"/>
+      <w:r>
+        <w:t xml:space="preserve"> por ejemplo).</w:t>
+      </w:r>
+      <w:r>
+        <w:t xml:space="preserve"> También configuramos la propiedad del Segue a Full </w:t>
+      </w:r>
+      <w:proofErr w:type="spellStart"/>
+      <w:r>
+        <w:t>Screen</w:t>
+      </w:r>
+      <w:proofErr w:type="spellEnd"/>
+      <w:r>
+        <w:t>.</w:t>
+      </w:r>
+    </w:p>
+    <w:p>
+      <w:pPr>
+        <w:pStyle w:val="Listaconvietas"/>
+        <w:numPr>
+          <w:ilvl w:val="0"/>
+          <w:numId w:val="0"/>
+        </w:numPr>
+        <w:ind w:left="360"/>
+        <w:jc w:val="center"/>
+      </w:pPr>
+      <w:r>
+        <w:rPr>
+          <w:noProof/>
+        </w:rPr>
+        <w:drawing>
+          <wp:inline distT="0" distB="0" distL="0" distR="0">
+            <wp:extent cx="5732145" cy="2369820"/>
+            <wp:effectExtent l="0" t="0" r="0" b="5080"/>
+            <wp:docPr id="21" name="Imagen 21" descr="Captura de pantalla de un celular&#10;&#10;Descripción generada automáticamente"/>
+            <wp:cNvGraphicFramePr>
+              <a:graphicFrameLocks xmlns:a="http://schemas.openxmlformats.org/drawingml/2006/main" noChangeAspect="1"/>
+            </wp:cNvGraphicFramePr>
+            <a:graphic xmlns:a="http://schemas.openxmlformats.org/drawingml/2006/main">
+              <a:graphicData uri="http://schemas.openxmlformats.org/drawingml/2006/picture">
+                <pic:pic xmlns:pic="http://schemas.openxmlformats.org/drawingml/2006/picture">
+                  <pic:nvPicPr>
+                    <pic:cNvPr id="21" name="Captura de Pantalla 2020-06-18 a la(s) 18.19.32.png"/>
+                    <pic:cNvPicPr/>
+                  </pic:nvPicPr>
+                  <pic:blipFill>
+                    <a:blip r:embed="rId27" cstate="print">
+                      <a:extLst>
+                        <a:ext uri="{28A0092B-C50C-407E-A947-70E740481C1C}">
+                          <a14:useLocalDpi xmlns:a14="http://schemas.microsoft.com/office/drawing/2010/main" val="0"/>
+                        </a:ext>
+                      </a:extLst>
+                    </a:blip>
+                    <a:stretch>
+                      <a:fillRect/>
+                    </a:stretch>
+                  </pic:blipFill>
+                  <pic:spPr>
+                    <a:xfrm>
+                      <a:off x="0" y="0"/>
+                      <a:ext cx="5732145" cy="2369820"/>
+                    </a:xfrm>
+                    <a:prstGeom prst="rect">
+                      <a:avLst/>
+                    </a:prstGeom>
+                  </pic:spPr>
+                </pic:pic>
+              </a:graphicData>
+            </a:graphic>
+          </wp:inline>
+        </w:drawing>
+      </w:r>
+    </w:p>
     <w:sectPr>
-      <w:footerReference w:type="default" r:id="rId24"/>
+      <w:footerReference w:type="default" r:id="rId28"/>
       <w:pgSz w:w="11907" w:h="16839"/>
       <w:pgMar w:top="720" w:right="1440" w:bottom="1800" w:left="1440" w:header="720" w:footer="720" w:gutter="0"/>
       <w:cols w:space="720"/>
@@ -1871,7 +2329,7 @@
   <w:abstractNum w:abstractNumId="3" w15:restartNumberingAfterBreak="0">
     <w:nsid w:val="3F06035F"/>
     <w:multiLevelType w:val="hybridMultilevel"/>
-    <w:tmpl w:val="31888510"/>
+    <w:tmpl w:val="00004D96"/>
     <w:lvl w:ilvl="0" w:tplc="040A0001">
       <w:start w:val="1"/>
       <w:numFmt w:val="bullet"/>
@@ -2810,6 +3268,7 @@
   <w:style w:type="character" w:default="1" w:styleId="Fuentedeprrafopredeter">
     <w:name w:val="Default Paragraph Font"/>
     <w:uiPriority w:val="1"/>
+    <w:semiHidden/>
     <w:unhideWhenUsed/>
   </w:style>
   <w:style w:type="table" w:default="1" w:styleId="Tablanormal">

</xml_diff>